<commit_message>
created data engineer branch
</commit_message>
<xml_diff>
--- a/Siddhant Gawsane.docx
+++ b/Siddhant Gawsane.docx
@@ -64,9 +64,8 @@
       <w:r>
         <w:t xml:space="preserve"> </w:t>
       </w:r>
-      <w:proofErr w:type="gramStart"/>
       <w:r>
-        <w:t xml:space="preserve">| </w:t>
+        <w:t>|</w:t>
       </w:r>
       <w:r>
         <w:t xml:space="preserve"> </w:t>
@@ -74,7 +73,6 @@
       <w:r>
         <w:t>siddhant.gawsane@mavs.uta.edu</w:t>
       </w:r>
-      <w:proofErr w:type="gramEnd"/>
       <w:r>
         <w:t xml:space="preserve"> | +1-682-203-8916</w:t>
       </w:r>
@@ -1130,7 +1128,13 @@
                             <w:rPr>
                               <w:rFonts w:asciiTheme="majorHAnsi" w:hAnsiTheme="majorHAnsi"/>
                             </w:rPr>
-                            <w:t xml:space="preserve">Enhancing an SVM based classification project </w:t>
+                            <w:t>Contributions to</w:t>
+                          </w:r>
+                          <w:r>
+                            <w:rPr>
+                              <w:rFonts w:asciiTheme="majorHAnsi" w:hAnsiTheme="majorHAnsi"/>
+                            </w:rPr>
+                            <w:t xml:space="preserve"> an SVM based classification project </w:t>
                           </w:r>
                           <w:proofErr w:type="spellStart"/>
                           <w:r>
@@ -1286,7 +1290,14 @@
                               <w:rFonts w:asciiTheme="majorHAnsi" w:hAnsiTheme="majorHAnsi"/>
                               <w:b/>
                             </w:rPr>
-                            <w:t>BI Developer</w:t>
+                            <w:t>Software</w:t>
+                          </w:r>
+                          <w:r>
+                            <w:rPr>
+                              <w:rFonts w:asciiTheme="majorHAnsi" w:hAnsiTheme="majorHAnsi"/>
+                              <w:b/>
+                            </w:rPr>
+                            <w:t xml:space="preserve"> Developer</w:t>
                           </w:r>
                           <w:r>
                             <w:rPr>
@@ -4553,8 +4564,8 @@
         <c:manualLayout>
           <c:xMode val="edge"/>
           <c:yMode val="edge"/>
-          <c:x val="0.17853107344632788"/>
-          <c:y val="4.2232277526395252E-2"/>
+          <c:x val="0.17853107344632796"/>
+          <c:y val="4.2232277526395287E-2"/>
         </c:manualLayout>
       </c:layout>
     </c:title>
@@ -4582,7 +4593,7 @@
               <c:layout>
                 <c:manualLayout>
                   <c:x val="-1.2423192555476019E-2"/>
-                  <c:y val="-0.22064583556014808"/>
+                  <c:y val="-0.22064583556014816"/>
                 </c:manualLayout>
               </c:layout>
               <c:showCatName val="1"/>
@@ -4989,7 +5000,7 @@
 </file>
 
 <file path=customXml/itemProps1.xml><?xml version="1.0" encoding="utf-8"?>
-<ds:datastoreItem xmlns:ds="http://schemas.openxmlformats.org/officeDocument/2006/customXml" ds:itemID="{8E5B76C9-5B46-43A5-B447-5F09D129B578}">
+<ds:datastoreItem xmlns:ds="http://schemas.openxmlformats.org/officeDocument/2006/customXml" ds:itemID="{612F56E8-9BEA-4301-9F18-A27CC0A91B5F}">
   <ds:schemaRefs>
     <ds:schemaRef ds:uri="http://schemas.openxmlformats.org/officeDocument/2006/bibliography"/>
   </ds:schemaRefs>

</xml_diff>

<commit_message>
changes for software developer
</commit_message>
<xml_diff>
--- a/Siddhant Gawsane.docx
+++ b/Siddhant Gawsane.docx
@@ -59,14 +59,13 @@
         </w:pict>
       </w:r>
       <w:r>
-        <w:t>Data Engineer</w:t>
+        <w:t>Software Developer</w:t>
       </w:r>
       <w:r>
         <w:t xml:space="preserve"> </w:t>
       </w:r>
-      <w:proofErr w:type="gramStart"/>
       <w:r>
-        <w:t xml:space="preserve">| </w:t>
+        <w:t>|</w:t>
       </w:r>
       <w:r>
         <w:t xml:space="preserve"> </w:t>
@@ -74,7 +73,6 @@
       <w:r>
         <w:t>siddhant.gawsane@mavs.uta.edu</w:t>
       </w:r>
-      <w:proofErr w:type="gramEnd"/>
       <w:r>
         <w:t xml:space="preserve"> | +1-682-203-8916</w:t>
       </w:r>
@@ -119,24 +117,6 @@
             </w:pPr>
             <w:r>
               <w:rPr>
-                <w:noProof/>
-              </w:rPr>
-              <w:drawing>
-                <wp:inline distT="0" distB="0" distL="0" distR="0">
-                  <wp:extent cx="2247900" cy="2105025"/>
-                  <wp:effectExtent l="0" t="0" r="0" b="0"/>
-                  <wp:docPr id="9" name="Chart 2"/>
-                  <wp:cNvGraphicFramePr/>
-                  <a:graphic xmlns:a="http://schemas.openxmlformats.org/drawingml/2006/main">
-                    <a:graphicData uri="http://schemas.openxmlformats.org/drawingml/2006/chart">
-                      <c:chart xmlns:c="http://schemas.openxmlformats.org/drawingml/2006/chart" xmlns:r="http://schemas.openxmlformats.org/officeDocument/2006/relationships" r:id="rId6"/>
-                    </a:graphicData>
-                  </a:graphic>
-                </wp:inline>
-              </w:drawing>
-            </w:r>
-            <w:r>
-              <w:rPr>
                 <w:rFonts w:ascii="Verdana" w:hAnsi="Verdana"/>
                 <w:b/>
                 <w:noProof/>
@@ -144,18 +124,173 @@
                 <w:sz w:val="24"/>
                 <w:szCs w:val="24"/>
               </w:rPr>
-              <w:t>Machine Learning</w:t>
-            </w:r>
-            <w:r>
-              <w:rPr>
-                <w:rFonts w:ascii="Verdana" w:hAnsi="Verdana"/>
+              <w:t>Languages</w:t>
+            </w:r>
+          </w:p>
+          <w:p>
+            <w:pPr>
+              <w:ind w:firstLine="432"/>
+              <w:rPr>
+                <w:rFonts w:asciiTheme="majorHAnsi" w:hAnsiTheme="majorHAnsi"/>
+                <w:i/>
                 <w:noProof/>
                 <w:color w:val="000000" w:themeColor="text1"/>
                 <w:sz w:val="24"/>
                 <w:szCs w:val="24"/>
               </w:rPr>
-              <w:t xml:space="preserve"> </w:t>
-            </w:r>
+            </w:pPr>
+            <w:r>
+              <w:rPr>
+                <w:rFonts w:asciiTheme="majorHAnsi" w:hAnsiTheme="majorHAnsi"/>
+                <w:i/>
+                <w:noProof/>
+                <w:color w:val="000000" w:themeColor="text1"/>
+                <w:sz w:val="24"/>
+                <w:szCs w:val="24"/>
+              </w:rPr>
+              <w:t>Python</w:t>
+            </w:r>
+          </w:p>
+          <w:p>
+            <w:pPr>
+              <w:ind w:firstLine="432"/>
+              <w:rPr>
+                <w:rFonts w:asciiTheme="majorHAnsi" w:hAnsiTheme="majorHAnsi"/>
+                <w:i/>
+                <w:noProof/>
+                <w:color w:val="000000" w:themeColor="text1"/>
+                <w:sz w:val="24"/>
+                <w:szCs w:val="24"/>
+              </w:rPr>
+            </w:pPr>
+            <w:r>
+              <w:rPr>
+                <w:rFonts w:asciiTheme="majorHAnsi" w:hAnsiTheme="majorHAnsi"/>
+                <w:i/>
+                <w:noProof/>
+                <w:color w:val="000000" w:themeColor="text1"/>
+                <w:sz w:val="24"/>
+                <w:szCs w:val="24"/>
+              </w:rPr>
+              <w:t>JavaScript</w:t>
+            </w:r>
+          </w:p>
+          <w:p>
+            <w:pPr>
+              <w:ind w:firstLine="432"/>
+              <w:rPr>
+                <w:rFonts w:asciiTheme="majorHAnsi" w:hAnsiTheme="majorHAnsi"/>
+                <w:i/>
+                <w:noProof/>
+                <w:color w:val="000000" w:themeColor="text1"/>
+                <w:sz w:val="24"/>
+                <w:szCs w:val="24"/>
+              </w:rPr>
+            </w:pPr>
+            <w:r>
+              <w:rPr>
+                <w:rFonts w:asciiTheme="majorHAnsi" w:hAnsiTheme="majorHAnsi"/>
+                <w:i/>
+                <w:noProof/>
+                <w:color w:val="000000" w:themeColor="text1"/>
+                <w:sz w:val="24"/>
+                <w:szCs w:val="24"/>
+              </w:rPr>
+              <w:t>R</w:t>
+            </w:r>
+          </w:p>
+          <w:p>
+            <w:pPr>
+              <w:ind w:firstLine="432"/>
+              <w:rPr>
+                <w:rFonts w:asciiTheme="majorHAnsi" w:hAnsiTheme="majorHAnsi"/>
+                <w:i/>
+                <w:noProof/>
+                <w:color w:val="000000" w:themeColor="text1"/>
+                <w:sz w:val="24"/>
+                <w:szCs w:val="24"/>
+              </w:rPr>
+            </w:pPr>
+            <w:r>
+              <w:rPr>
+                <w:rFonts w:asciiTheme="majorHAnsi" w:hAnsiTheme="majorHAnsi"/>
+                <w:i/>
+                <w:noProof/>
+                <w:color w:val="000000" w:themeColor="text1"/>
+                <w:sz w:val="24"/>
+                <w:szCs w:val="24"/>
+              </w:rPr>
+              <w:t>Java</w:t>
+            </w:r>
+          </w:p>
+          <w:p>
+            <w:pPr>
+              <w:ind w:firstLine="432"/>
+              <w:rPr>
+                <w:rFonts w:asciiTheme="majorHAnsi" w:hAnsiTheme="majorHAnsi"/>
+                <w:i/>
+                <w:noProof/>
+                <w:color w:val="000000" w:themeColor="text1"/>
+                <w:sz w:val="24"/>
+                <w:szCs w:val="24"/>
+              </w:rPr>
+            </w:pPr>
+            <w:r>
+              <w:rPr>
+                <w:rFonts w:asciiTheme="majorHAnsi" w:hAnsiTheme="majorHAnsi"/>
+                <w:i/>
+                <w:noProof/>
+                <w:color w:val="000000" w:themeColor="text1"/>
+                <w:sz w:val="24"/>
+                <w:szCs w:val="24"/>
+              </w:rPr>
+              <w:t>C/C++</w:t>
+            </w:r>
+          </w:p>
+          <w:p>
+            <w:pPr>
+              <w:ind w:firstLine="432"/>
+              <w:rPr>
+                <w:rFonts w:asciiTheme="majorHAnsi" w:hAnsiTheme="majorHAnsi"/>
+                <w:i/>
+                <w:noProof/>
+                <w:color w:val="000000" w:themeColor="text1"/>
+                <w:sz w:val="24"/>
+                <w:szCs w:val="24"/>
+              </w:rPr>
+            </w:pPr>
+            <w:r>
+              <w:rPr>
+                <w:rFonts w:asciiTheme="majorHAnsi" w:hAnsiTheme="majorHAnsi"/>
+                <w:i/>
+                <w:noProof/>
+                <w:color w:val="000000" w:themeColor="text1"/>
+                <w:sz w:val="24"/>
+                <w:szCs w:val="24"/>
+              </w:rPr>
+              <w:t>Ruby</w:t>
+            </w:r>
+          </w:p>
+          <w:p>
+            <w:pPr>
+              <w:jc w:val="center"/>
+              <w:rPr>
+                <w:noProof/>
+              </w:rPr>
+            </w:pPr>
+          </w:p>
+          <w:p>
+            <w:pPr>
+              <w:jc w:val="center"/>
+              <w:rPr>
+                <w:rFonts w:asciiTheme="majorHAnsi" w:hAnsiTheme="majorHAnsi"/>
+                <w:b/>
+                <w:noProof/>
+                <w:color w:val="000000" w:themeColor="text1"/>
+                <w:sz w:val="24"/>
+                <w:szCs w:val="24"/>
+              </w:rPr>
+            </w:pPr>
             <w:r>
               <w:rPr>
                 <w:rFonts w:ascii="Verdana" w:hAnsi="Verdana"/>
@@ -165,7 +300,7 @@
                 <w:sz w:val="24"/>
                 <w:szCs w:val="24"/>
               </w:rPr>
-              <w:t>Toolkits</w:t>
+              <w:t>Architectures</w:t>
             </w:r>
           </w:p>
           <w:p>
@@ -189,7 +324,7 @@
                 <w:sz w:val="24"/>
                 <w:szCs w:val="24"/>
               </w:rPr>
-              <w:t>Keras</w:t>
+              <w:t>REST</w:t>
             </w:r>
           </w:p>
           <w:p>
@@ -213,7 +348,7 @@
                 <w:sz w:val="24"/>
                 <w:szCs w:val="24"/>
               </w:rPr>
-              <w:t>Theano</w:t>
+              <w:t>Single Page Apps</w:t>
             </w:r>
           </w:p>
           <w:p>
@@ -237,7 +372,7 @@
                 <w:sz w:val="24"/>
                 <w:szCs w:val="24"/>
               </w:rPr>
-              <w:t>Anaconda</w:t>
+              <w:t>Widgeted Architecture</w:t>
             </w:r>
           </w:p>
           <w:p>
@@ -261,7 +396,18 @@
                 <w:sz w:val="24"/>
                 <w:szCs w:val="24"/>
               </w:rPr>
-              <w:t>Scikit-learn</w:t>
+              <w:t>Responsive Layouts</w:t>
+            </w:r>
+            <w:r>
+              <w:rPr>
+                <w:rFonts w:asciiTheme="majorHAnsi" w:hAnsiTheme="majorHAnsi"/>
+                <w:i/>
+                <w:noProof/>
+                <w:color w:val="000000" w:themeColor="text1"/>
+                <w:sz w:val="24"/>
+                <w:szCs w:val="24"/>
+              </w:rPr>
+              <w:t>/Bootstrap</w:t>
             </w:r>
           </w:p>
           <w:p>
@@ -285,7 +431,7 @@
                 <w:sz w:val="24"/>
                 <w:szCs w:val="24"/>
               </w:rPr>
-              <w:t>NLTK</w:t>
+              <w:t>3-Tier Architecture</w:t>
             </w:r>
           </w:p>
           <w:p>
@@ -309,7 +455,7 @@
                 <w:sz w:val="24"/>
                 <w:szCs w:val="24"/>
               </w:rPr>
-              <w:t>Pandas</w:t>
+              <w:t>Object Relational Mapping</w:t>
             </w:r>
           </w:p>
           <w:p>
@@ -333,7 +479,7 @@
                 <w:sz w:val="24"/>
                 <w:szCs w:val="24"/>
               </w:rPr>
-              <w:t>NumPy</w:t>
+              <w:t>AJAX/JSON</w:t>
             </w:r>
           </w:p>
           <w:p>
@@ -357,13 +503,18 @@
                 <w:sz w:val="24"/>
                 <w:szCs w:val="24"/>
               </w:rPr>
-              <w:t>SciPy</w:t>
-            </w:r>
-          </w:p>
-          <w:p>
-            <w:pPr>
-              <w:rPr>
-                <w:rFonts w:asciiTheme="majorHAnsi" w:hAnsiTheme="majorHAnsi"/>
+              <w:t>SOAP/XML</w:t>
+            </w:r>
+          </w:p>
+          <w:p>
+            <w:pPr>
+              <w:rPr>
+                <w:rFonts w:asciiTheme="majorHAnsi" w:hAnsiTheme="majorHAnsi"/>
+                <w:i/>
+                <w:noProof/>
+                <w:color w:val="000000" w:themeColor="text1"/>
+                <w:sz w:val="24"/>
+                <w:szCs w:val="24"/>
               </w:rPr>
             </w:pPr>
           </w:p>
@@ -382,7 +533,7 @@
                 <w:b/>
                 <w:sz w:val="24"/>
               </w:rPr>
-              <w:t>Visualization Tools</w:t>
+              <w:t>Frameworks</w:t>
             </w:r>
           </w:p>
           <w:p>
@@ -395,14 +546,45 @@
                 <w:szCs w:val="24"/>
               </w:rPr>
             </w:pPr>
-            <w:r>
-              <w:rPr>
-                <w:rFonts w:asciiTheme="majorHAnsi" w:hAnsiTheme="majorHAnsi"/>
-                <w:i/>
-                <w:sz w:val="24"/>
-                <w:szCs w:val="24"/>
-              </w:rPr>
-              <w:t>D3.js</w:t>
+            <w:proofErr w:type="spellStart"/>
+            <w:r>
+              <w:rPr>
+                <w:rFonts w:asciiTheme="majorHAnsi" w:hAnsiTheme="majorHAnsi"/>
+                <w:i/>
+                <w:sz w:val="24"/>
+                <w:szCs w:val="24"/>
+              </w:rPr>
+              <w:t>KnockoutJS</w:t>
+            </w:r>
+            <w:proofErr w:type="spellEnd"/>
+            <w:r>
+              <w:rPr>
+                <w:rFonts w:asciiTheme="majorHAnsi" w:hAnsiTheme="majorHAnsi"/>
+                <w:i/>
+                <w:sz w:val="24"/>
+                <w:szCs w:val="24"/>
+              </w:rPr>
+              <w:t xml:space="preserve"> (</w:t>
+            </w:r>
+            <w:proofErr w:type="spellStart"/>
+            <w:r>
+              <w:rPr>
+                <w:rFonts w:asciiTheme="majorHAnsi" w:hAnsiTheme="majorHAnsi"/>
+                <w:i/>
+                <w:sz w:val="24"/>
+                <w:szCs w:val="24"/>
+              </w:rPr>
+              <w:t>Javascript</w:t>
+            </w:r>
+            <w:proofErr w:type="spellEnd"/>
+            <w:r>
+              <w:rPr>
+                <w:rFonts w:asciiTheme="majorHAnsi" w:hAnsiTheme="majorHAnsi"/>
+                <w:i/>
+                <w:sz w:val="24"/>
+                <w:szCs w:val="24"/>
+              </w:rPr>
+              <w:t>)</w:t>
             </w:r>
           </w:p>
           <w:p>
@@ -423,9 +605,38 @@
                 <w:sz w:val="24"/>
                 <w:szCs w:val="24"/>
               </w:rPr>
-              <w:t>Highcharts</w:t>
+              <w:t>BackboneJS</w:t>
             </w:r>
             <w:proofErr w:type="spellEnd"/>
+            <w:r>
+              <w:rPr>
+                <w:rFonts w:asciiTheme="majorHAnsi" w:hAnsiTheme="majorHAnsi"/>
+                <w:i/>
+                <w:sz w:val="24"/>
+                <w:szCs w:val="24"/>
+              </w:rPr>
+              <w:t>(</w:t>
+            </w:r>
+            <w:proofErr w:type="spellStart"/>
+            <w:r>
+              <w:rPr>
+                <w:rFonts w:asciiTheme="majorHAnsi" w:hAnsiTheme="majorHAnsi"/>
+                <w:i/>
+                <w:sz w:val="24"/>
+                <w:szCs w:val="24"/>
+              </w:rPr>
+              <w:t>Javascript</w:t>
+            </w:r>
+            <w:proofErr w:type="spellEnd"/>
+            <w:r>
+              <w:rPr>
+                <w:rFonts w:asciiTheme="majorHAnsi" w:hAnsiTheme="majorHAnsi"/>
+                <w:i/>
+                <w:sz w:val="24"/>
+                <w:szCs w:val="24"/>
+              </w:rPr>
+              <w:t>)</w:t>
+            </w:r>
           </w:p>
           <w:p>
             <w:pPr>
@@ -444,16 +655,7 @@
                 <w:sz w:val="24"/>
                 <w:szCs w:val="24"/>
               </w:rPr>
-              <w:t>Chart</w:t>
-            </w:r>
-            <w:r>
-              <w:rPr>
-                <w:rFonts w:asciiTheme="majorHAnsi" w:hAnsiTheme="majorHAnsi"/>
-                <w:i/>
-                <w:sz w:val="24"/>
-                <w:szCs w:val="24"/>
-              </w:rPr>
-              <w:t>.js</w:t>
+              <w:t>Pyramid (Python)</w:t>
             </w:r>
           </w:p>
           <w:p>
@@ -474,38 +676,58 @@
                 <w:sz w:val="24"/>
                 <w:szCs w:val="24"/>
               </w:rPr>
-              <w:t>Matplotlib</w:t>
+              <w:t>Django</w:t>
             </w:r>
             <w:proofErr w:type="spellEnd"/>
+            <w:r>
+              <w:rPr>
+                <w:rFonts w:asciiTheme="majorHAnsi" w:hAnsiTheme="majorHAnsi"/>
+                <w:i/>
+                <w:sz w:val="24"/>
+                <w:szCs w:val="24"/>
+              </w:rPr>
+              <w:t xml:space="preserve"> (Python)</w:t>
+            </w:r>
           </w:p>
           <w:p>
             <w:pPr>
               <w:ind w:firstLine="432"/>
               <w:rPr>
-                <w:b/>
-                <w:i/>
-              </w:rPr>
-            </w:pPr>
-            <w:proofErr w:type="spellStart"/>
-            <w:r>
-              <w:rPr>
-                <w:rFonts w:asciiTheme="majorHAnsi" w:hAnsiTheme="majorHAnsi"/>
-                <w:i/>
-                <w:sz w:val="24"/>
-                <w:szCs w:val="24"/>
-              </w:rPr>
-              <w:t>P</w:t>
-            </w:r>
-            <w:r>
-              <w:rPr>
-                <w:rFonts w:asciiTheme="majorHAnsi" w:hAnsiTheme="majorHAnsi"/>
-                <w:i/>
-                <w:sz w:val="24"/>
-                <w:szCs w:val="24"/>
-              </w:rPr>
-              <w:t>yplot</w:t>
-            </w:r>
-            <w:proofErr w:type="spellEnd"/>
+                <w:rFonts w:asciiTheme="majorHAnsi" w:hAnsiTheme="majorHAnsi"/>
+                <w:i/>
+                <w:sz w:val="24"/>
+                <w:szCs w:val="24"/>
+              </w:rPr>
+            </w:pPr>
+            <w:r>
+              <w:rPr>
+                <w:rFonts w:asciiTheme="majorHAnsi" w:hAnsiTheme="majorHAnsi"/>
+                <w:i/>
+                <w:sz w:val="24"/>
+                <w:szCs w:val="24"/>
+              </w:rPr>
+              <w:t>Spring (Java)</w:t>
+            </w:r>
+          </w:p>
+          <w:p>
+            <w:pPr>
+              <w:ind w:firstLine="432"/>
+              <w:rPr>
+                <w:rFonts w:asciiTheme="majorHAnsi" w:hAnsiTheme="majorHAnsi"/>
+                <w:i/>
+                <w:sz w:val="24"/>
+                <w:szCs w:val="24"/>
+              </w:rPr>
+            </w:pPr>
+            <w:r>
+              <w:rPr>
+                <w:rFonts w:asciiTheme="majorHAnsi" w:hAnsiTheme="majorHAnsi"/>
+                <w:i/>
+                <w:sz w:val="24"/>
+                <w:szCs w:val="24"/>
+              </w:rPr>
+              <w:t>Rails (Ruby)</w:t>
+            </w:r>
           </w:p>
           <w:p>
             <w:pPr>
@@ -594,13 +816,77 @@
           </w:p>
           <w:p>
             <w:pPr>
+              <w:pStyle w:val="Heading3"/>
+              <w:ind w:right="-173" w:firstLine="702"/>
+              <w:outlineLvl w:val="2"/>
+              <w:rPr>
+                <w:rFonts w:ascii="Verdana" w:hAnsi="Verdana"/>
+                <w:color w:val="000000" w:themeColor="text1"/>
+                <w:sz w:val="24"/>
+              </w:rPr>
+            </w:pPr>
+            <w:r>
+              <w:rPr>
+                <w:rFonts w:ascii="Verdana" w:hAnsi="Verdana"/>
+                <w:color w:val="000000" w:themeColor="text1"/>
+                <w:sz w:val="24"/>
+              </w:rPr>
+              <w:t>Processes</w:t>
+            </w:r>
+          </w:p>
+          <w:p>
+            <w:pPr>
               <w:pStyle w:val="templeft"/>
-              <w:ind w:right="-173"/>
-              <w:rPr>
-                <w:rFonts w:asciiTheme="majorHAnsi" w:hAnsiTheme="majorHAnsi"/>
-                <w:color w:val="000000" w:themeColor="text1"/>
-              </w:rPr>
-            </w:pPr>
+              <w:spacing w:line="276" w:lineRule="auto"/>
+              <w:ind w:right="-173" w:firstLine="432"/>
+              <w:rPr>
+                <w:rFonts w:asciiTheme="majorHAnsi" w:hAnsiTheme="majorHAnsi"/>
+                <w:color w:val="000000" w:themeColor="text1"/>
+              </w:rPr>
+            </w:pPr>
+            <w:r>
+              <w:rPr>
+                <w:rFonts w:asciiTheme="majorHAnsi" w:hAnsiTheme="majorHAnsi"/>
+                <w:color w:val="000000" w:themeColor="text1"/>
+              </w:rPr>
+              <w:t>Agile</w:t>
+            </w:r>
+          </w:p>
+          <w:p>
+            <w:pPr>
+              <w:pStyle w:val="templeft"/>
+              <w:spacing w:line="276" w:lineRule="auto"/>
+              <w:ind w:right="-173" w:firstLine="432"/>
+              <w:rPr>
+                <w:rFonts w:asciiTheme="majorHAnsi" w:hAnsiTheme="majorHAnsi"/>
+                <w:color w:val="000000" w:themeColor="text1"/>
+              </w:rPr>
+            </w:pPr>
+            <w:r>
+              <w:rPr>
+                <w:rFonts w:asciiTheme="majorHAnsi" w:hAnsiTheme="majorHAnsi"/>
+                <w:color w:val="000000" w:themeColor="text1"/>
+              </w:rPr>
+              <w:t>Pair programming</w:t>
+            </w:r>
+          </w:p>
+          <w:p>
+            <w:pPr>
+              <w:pStyle w:val="templeft"/>
+              <w:spacing w:line="276" w:lineRule="auto"/>
+              <w:ind w:right="-173" w:firstLine="432"/>
+              <w:rPr>
+                <w:rFonts w:asciiTheme="majorHAnsi" w:hAnsiTheme="majorHAnsi"/>
+                <w:color w:val="000000" w:themeColor="text1"/>
+              </w:rPr>
+            </w:pPr>
+            <w:r>
+              <w:rPr>
+                <w:rFonts w:asciiTheme="majorHAnsi" w:hAnsiTheme="majorHAnsi"/>
+                <w:color w:val="000000" w:themeColor="text1"/>
+              </w:rPr>
+              <w:t>Continuous Delivery</w:t>
+            </w:r>
           </w:p>
           <w:p>
             <w:pPr>
@@ -733,7 +1019,7 @@
               </w:rPr>
               <w:t xml:space="preserve">: </w:t>
             </w:r>
-            <w:hyperlink r:id="rId7" w:history="1">
+            <w:hyperlink r:id="rId6" w:history="1">
               <w:r>
                 <w:rPr>
                   <w:rStyle w:val="Hyperlink"/>
@@ -776,7 +1062,7 @@
                 <w:i/>
               </w:rPr>
             </w:pPr>
-            <w:hyperlink r:id="rId8" w:history="1">
+            <w:hyperlink r:id="rId7" w:history="1">
               <w:r>
                 <w:rPr>
                   <w:rStyle w:val="Hyperlink"/>
@@ -1094,6 +1380,19 @@
                               <w:b/>
                             </w:rPr>
                             <w:tab/>
+                          </w:r>
+                          <w:r>
+                            <w:rPr>
+                              <w:rFonts w:asciiTheme="majorHAnsi" w:hAnsiTheme="majorHAnsi"/>
+                              <w:b/>
+                            </w:rPr>
+                            <w:tab/>
+                          </w:r>
+                          <w:r>
+                            <w:rPr>
+                              <w:rFonts w:asciiTheme="majorHAnsi" w:hAnsiTheme="majorHAnsi"/>
+                              <w:b/>
+                            </w:rPr>
                             <w:t>IDIR Labs, University of Texas</w:t>
                           </w:r>
                         </w:p>
@@ -1112,25 +1411,25 @@
                             <w:rPr>
                               <w:rFonts w:asciiTheme="majorHAnsi" w:hAnsiTheme="majorHAnsi"/>
                             </w:rPr>
-                            <w:t>Data collection, cleaning and organization</w:t>
+                            <w:t>Data collection, cleaning</w:t>
                           </w:r>
-                        </w:p>
-                        <w:p>
-                          <w:pPr>
-                            <w:pStyle w:val="ListParagraph"/>
-                            <w:numPr>
-                              <w:ilvl w:val="0"/>
-                              <w:numId w:val="1"/>
-                            </w:numPr>
-                            <w:rPr>
-                              <w:rFonts w:asciiTheme="majorHAnsi" w:hAnsiTheme="majorHAnsi"/>
-                            </w:rPr>
-                          </w:pPr>
                           <w:r>
                             <w:rPr>
                               <w:rFonts w:asciiTheme="majorHAnsi" w:hAnsiTheme="majorHAnsi"/>
                             </w:rPr>
-                            <w:t xml:space="preserve">Enhancing an SVM based classification project </w:t>
+                            <w:t>, sorting</w:t>
+                          </w:r>
+                          <w:r>
+                            <w:rPr>
+                              <w:rFonts w:asciiTheme="majorHAnsi" w:hAnsiTheme="majorHAnsi"/>
+                            </w:rPr>
+                            <w:t xml:space="preserve"> and organization</w:t>
+                          </w:r>
+                          <w:r>
+                            <w:rPr>
+                              <w:rFonts w:asciiTheme="majorHAnsi" w:hAnsiTheme="majorHAnsi"/>
+                            </w:rPr>
+                            <w:t xml:space="preserve"> for </w:t>
                           </w:r>
                           <w:proofErr w:type="spellStart"/>
                           <w:r>
@@ -1156,7 +1455,25 @@
                             <w:rPr>
                               <w:rFonts w:asciiTheme="majorHAnsi" w:hAnsiTheme="majorHAnsi"/>
                             </w:rPr>
-                            <w:t>Create demonstration and visualizations to showcase our findings</w:t>
+                            <w:t>Designed a webpage that runs the algorithm on historic data</w:t>
+                          </w:r>
+                        </w:p>
+                        <w:p>
+                          <w:pPr>
+                            <w:pStyle w:val="ListParagraph"/>
+                            <w:numPr>
+                              <w:ilvl w:val="0"/>
+                              <w:numId w:val="1"/>
+                            </w:numPr>
+                            <w:rPr>
+                              <w:rFonts w:asciiTheme="majorHAnsi" w:hAnsiTheme="majorHAnsi"/>
+                            </w:rPr>
+                          </w:pPr>
+                          <w:r>
+                            <w:rPr>
+                              <w:rFonts w:asciiTheme="majorHAnsi" w:hAnsiTheme="majorHAnsi"/>
+                            </w:rPr>
+                            <w:t>Ran the algorithm on a live data feed and showcased the findings</w:t>
                           </w:r>
                         </w:p>
                       </w:txbxContent>
@@ -1185,6 +1502,19 @@
                               <w:b/>
                             </w:rPr>
                             <w:tab/>
+                          </w:r>
+                          <w:r>
+                            <w:rPr>
+                              <w:rFonts w:asciiTheme="majorHAnsi" w:hAnsiTheme="majorHAnsi"/>
+                              <w:b/>
+                            </w:rPr>
+                            <w:tab/>
+                          </w:r>
+                          <w:r>
+                            <w:rPr>
+                              <w:rFonts w:asciiTheme="majorHAnsi" w:hAnsiTheme="majorHAnsi"/>
+                              <w:b/>
+                            </w:rPr>
                             <w:t xml:space="preserve">Mouser Electronics, Mansfield </w:t>
                           </w:r>
                           <w:proofErr w:type="spellStart"/>
@@ -1215,7 +1545,31 @@
                             <w:rPr>
                               <w:rFonts w:asciiTheme="majorHAnsi" w:hAnsiTheme="majorHAnsi"/>
                             </w:rPr>
-                            <w:t>Parallelism to improve service order processing speeds</w:t>
+                            <w:t>C</w:t>
+                          </w:r>
+                          <w:r>
+                            <w:rPr>
+                              <w:rFonts w:asciiTheme="majorHAnsi" w:hAnsiTheme="majorHAnsi"/>
+                            </w:rPr>
+                            <w:t xml:space="preserve">omplete ownership of </w:t>
+                          </w:r>
+                          <w:r>
+                            <w:rPr>
+                              <w:rFonts w:asciiTheme="majorHAnsi" w:hAnsiTheme="majorHAnsi"/>
+                            </w:rPr>
+                            <w:t>pages</w:t>
+                          </w:r>
+                          <w:r>
+                            <w:rPr>
+                              <w:rFonts w:asciiTheme="majorHAnsi" w:hAnsiTheme="majorHAnsi"/>
+                            </w:rPr>
+                            <w:t xml:space="preserve">, including </w:t>
+                          </w:r>
+                          <w:r>
+                            <w:rPr>
+                              <w:rFonts w:asciiTheme="majorHAnsi" w:hAnsiTheme="majorHAnsi"/>
+                            </w:rPr>
+                            <w:t>pitching wireframes</w:t>
                           </w:r>
                         </w:p>
                         <w:p>
@@ -1234,7 +1588,7 @@
                             <w:rPr>
                               <w:rFonts w:asciiTheme="majorHAnsi" w:hAnsiTheme="majorHAnsi"/>
                             </w:rPr>
-                            <w:t>Visualizations to show different performance metrics</w:t>
+                            <w:t>Built and maintained widgets, their REST API and database objects</w:t>
                           </w:r>
                         </w:p>
                       </w:txbxContent>
@@ -1286,7 +1640,14 @@
                               <w:rFonts w:asciiTheme="majorHAnsi" w:hAnsiTheme="majorHAnsi"/>
                               <w:b/>
                             </w:rPr>
-                            <w:t>BI Developer</w:t>
+                            <w:t>Software</w:t>
+                          </w:r>
+                          <w:r>
+                            <w:rPr>
+                              <w:rFonts w:asciiTheme="majorHAnsi" w:hAnsiTheme="majorHAnsi"/>
+                              <w:b/>
+                            </w:rPr>
+                            <w:t xml:space="preserve"> Developer</w:t>
                           </w:r>
                           <w:r>
                             <w:rPr>
@@ -1342,48 +1703,13 @@
                             <w:rPr>
                               <w:rFonts w:asciiTheme="majorHAnsi" w:hAnsiTheme="majorHAnsi"/>
                             </w:rPr>
-                            <w:t xml:space="preserve">Developing Business Intelligence tools for </w:t>
+                            <w:t>Meeting with the business to gather functional requirements</w:t>
                           </w:r>
-                          <w:proofErr w:type="spellStart"/>
                           <w:r>
                             <w:rPr>
                               <w:rFonts w:asciiTheme="majorHAnsi" w:hAnsiTheme="majorHAnsi"/>
                             </w:rPr>
-                            <w:t>Seimens</w:t>
-                          </w:r>
-                          <w:proofErr w:type="spellEnd"/>
-                          <w:r>
-                            <w:rPr>
-                              <w:rFonts w:asciiTheme="majorHAnsi" w:hAnsiTheme="majorHAnsi"/>
-                            </w:rPr>
                             <w:t xml:space="preserve"> </w:t>
-                          </w:r>
-                          <w:proofErr w:type="spellStart"/>
-                          <w:r>
-                            <w:rPr>
-                              <w:rFonts w:asciiTheme="majorHAnsi" w:hAnsiTheme="majorHAnsi"/>
-                            </w:rPr>
-                            <w:t>Teamcenter</w:t>
-                          </w:r>
-                          <w:proofErr w:type="spellEnd"/>
-                        </w:p>
-                        <w:p>
-                          <w:pPr>
-                            <w:pStyle w:val="ListParagraph"/>
-                            <w:numPr>
-                              <w:ilvl w:val="0"/>
-                              <w:numId w:val="3"/>
-                            </w:numPr>
-                            <w:rPr>
-                              <w:rFonts w:asciiTheme="majorHAnsi" w:hAnsiTheme="majorHAnsi"/>
-                              <w:b/>
-                            </w:rPr>
-                          </w:pPr>
-                          <w:r>
-                            <w:rPr>
-                              <w:rFonts w:asciiTheme="majorHAnsi" w:hAnsiTheme="majorHAnsi"/>
-                            </w:rPr>
-                            <w:t>Data warehousing, organization to data cubes, sorting and slicing</w:t>
                           </w:r>
                         </w:p>
                         <w:p>
@@ -1402,7 +1728,26 @@
                             <w:rPr>
                               <w:rFonts w:asciiTheme="majorHAnsi" w:hAnsiTheme="majorHAnsi"/>
                             </w:rPr>
-                            <w:t>Report generation and data organization based on data cubes</w:t>
+                            <w:t xml:space="preserve">Built and maintained over 15 widgets </w:t>
+                          </w:r>
+                        </w:p>
+                        <w:p>
+                          <w:pPr>
+                            <w:pStyle w:val="ListParagraph"/>
+                            <w:numPr>
+                              <w:ilvl w:val="0"/>
+                              <w:numId w:val="3"/>
+                            </w:numPr>
+                            <w:rPr>
+                              <w:rFonts w:asciiTheme="majorHAnsi" w:hAnsiTheme="majorHAnsi"/>
+                              <w:b/>
+                            </w:rPr>
+                          </w:pPr>
+                          <w:r>
+                            <w:rPr>
+                              <w:rFonts w:asciiTheme="majorHAnsi" w:hAnsiTheme="majorHAnsi"/>
+                            </w:rPr>
+                            <w:t>Regular contributions to the product-wide widget framework</w:t>
                           </w:r>
                         </w:p>
                       </w:txbxContent>
@@ -1441,6 +1786,13 @@
                             </w:rPr>
                             <w:tab/>
                           </w:r>
+                          <w:r>
+                            <w:rPr>
+                              <w:rFonts w:asciiTheme="majorHAnsi" w:hAnsiTheme="majorHAnsi"/>
+                              <w:b/>
+                            </w:rPr>
+                            <w:tab/>
+                          </w:r>
                           <w:proofErr w:type="spellStart"/>
                           <w:r>
                             <w:rPr>
@@ -1474,13 +1826,7 @@
                             <w:rPr>
                               <w:rFonts w:asciiTheme="majorHAnsi" w:hAnsiTheme="majorHAnsi"/>
                             </w:rPr>
-                            <w:t>Meet with the users to understand and g</w:t>
-                          </w:r>
-                          <w:r>
-                            <w:rPr>
-                              <w:rFonts w:asciiTheme="majorHAnsi" w:hAnsiTheme="majorHAnsi"/>
-                            </w:rPr>
-                            <w:t>ather functional specs</w:t>
+                            <w:t>Revamping the existing application to a redesigned look and feel</w:t>
                           </w:r>
                         </w:p>
                         <w:p>
@@ -1499,7 +1845,7 @@
                             <w:rPr>
                               <w:rFonts w:asciiTheme="majorHAnsi" w:hAnsiTheme="majorHAnsi"/>
                             </w:rPr>
-                            <w:t>Design and developing process flows, business rules</w:t>
+                            <w:t>Maintaining pages, their SOAP interfaces and ORM objects</w:t>
                           </w:r>
                         </w:p>
                         <w:p>
@@ -1518,7 +1864,7 @@
                             <w:rPr>
                               <w:rFonts w:asciiTheme="majorHAnsi" w:hAnsiTheme="majorHAnsi"/>
                             </w:rPr>
-                            <w:t>Unit testing with a test driven development approach</w:t>
+                            <w:t>Usability testing, managing release cycles and server loading</w:t>
                           </w:r>
                         </w:p>
                       </w:txbxContent>
@@ -1547,6 +1893,13 @@
                               <w:b/>
                             </w:rPr>
                             <w:t>Intern</w:t>
+                          </w:r>
+                          <w:r>
+                            <w:rPr>
+                              <w:rFonts w:asciiTheme="majorHAnsi" w:hAnsiTheme="majorHAnsi"/>
+                              <w:b/>
+                            </w:rPr>
+                            <w:tab/>
                           </w:r>
                           <w:r>
                             <w:rPr>
@@ -1607,7 +1960,7 @@
                             <w:rPr>
                               <w:rFonts w:asciiTheme="majorHAnsi" w:hAnsiTheme="majorHAnsi"/>
                             </w:rPr>
-                            <w:t>Data visualizations for car performance metrics</w:t>
+                            <w:t>Designing process flows and business rule processing systems</w:t>
                           </w:r>
                         </w:p>
                       </w:txbxContent>
@@ -1991,7 +2344,17 @@
                 <w:sz w:val="28"/>
                 <w:szCs w:val="28"/>
               </w:rPr>
-              <w:t>Independent Projects</w:t>
+              <w:t xml:space="preserve">Coursework </w:t>
+            </w:r>
+            <w:r>
+              <w:rPr>
+                <w:rFonts w:ascii="Verdana" w:eastAsia="Times New Roman" w:hAnsi="Verdana" w:cs="Times New Roman"/>
+                <w:b/>
+                <w:color w:val="000000"/>
+                <w:sz w:val="28"/>
+                <w:szCs w:val="28"/>
+              </w:rPr>
+              <w:t>Projects</w:t>
             </w:r>
           </w:p>
           <w:p>
@@ -2224,7 +2587,7 @@
                 <w:b/>
                 <w:color w:val="000000"/>
               </w:rPr>
-              <w:t>Neural Networks</w:t>
+              <w:t>Web Data Management</w:t>
             </w:r>
           </w:p>
           <w:p>
@@ -2242,13 +2605,20 @@
                 <w:color w:val="000000"/>
               </w:rPr>
             </w:pPr>
+            <w:r>
+              <w:rPr>
+                <w:rFonts w:asciiTheme="majorHAnsi" w:eastAsia="Times New Roman" w:hAnsiTheme="majorHAnsi" w:cs="Times New Roman"/>
+                <w:color w:val="000000"/>
+              </w:rPr>
+              <w:t xml:space="preserve">Music recommendations using </w:t>
+            </w:r>
             <w:proofErr w:type="spellStart"/>
             <w:r>
               <w:rPr>
                 <w:rFonts w:asciiTheme="majorHAnsi" w:eastAsia="Times New Roman" w:hAnsiTheme="majorHAnsi" w:cs="Times New Roman"/>
                 <w:color w:val="000000"/>
               </w:rPr>
-              <w:t>Autoencoder</w:t>
+              <w:t>LastFM</w:t>
             </w:r>
             <w:proofErr w:type="spellEnd"/>
             <w:r>
@@ -2256,66 +2626,7 @@
                 <w:rFonts w:asciiTheme="majorHAnsi" w:eastAsia="Times New Roman" w:hAnsiTheme="majorHAnsi" w:cs="Times New Roman"/>
                 <w:color w:val="000000"/>
               </w:rPr>
-              <w:t xml:space="preserve"> with </w:t>
-            </w:r>
-            <w:proofErr w:type="spellStart"/>
-            <w:r>
-              <w:rPr>
-                <w:rFonts w:asciiTheme="majorHAnsi" w:eastAsia="Times New Roman" w:hAnsiTheme="majorHAnsi" w:cs="Times New Roman"/>
-                <w:color w:val="000000"/>
-              </w:rPr>
-              <w:t>Keras</w:t>
-            </w:r>
-            <w:proofErr w:type="spellEnd"/>
-            <w:r>
-              <w:rPr>
-                <w:rFonts w:asciiTheme="majorHAnsi" w:eastAsia="Times New Roman" w:hAnsiTheme="majorHAnsi" w:cs="Times New Roman"/>
-                <w:color w:val="000000"/>
-              </w:rPr>
-              <w:t xml:space="preserve"> and </w:t>
-            </w:r>
-            <w:proofErr w:type="spellStart"/>
-            <w:r>
-              <w:rPr>
-                <w:rFonts w:asciiTheme="majorHAnsi" w:eastAsia="Times New Roman" w:hAnsiTheme="majorHAnsi" w:cs="Times New Roman"/>
-                <w:color w:val="000000"/>
-              </w:rPr>
-              <w:t>Thea</w:t>
-            </w:r>
-            <w:r>
-              <w:rPr>
-                <w:rFonts w:asciiTheme="majorHAnsi" w:eastAsia="Times New Roman" w:hAnsiTheme="majorHAnsi" w:cs="Times New Roman"/>
-                <w:color w:val="000000"/>
-              </w:rPr>
-              <w:t>no</w:t>
-            </w:r>
-            <w:proofErr w:type="spellEnd"/>
-            <w:r>
-              <w:rPr>
-                <w:rFonts w:asciiTheme="majorHAnsi" w:eastAsia="Times New Roman" w:hAnsiTheme="majorHAnsi" w:cs="Times New Roman"/>
-                <w:color w:val="000000"/>
-              </w:rPr>
-              <w:t xml:space="preserve"> for the pen digits problem</w:t>
-            </w:r>
-          </w:p>
-          <w:p>
-            <w:pPr>
-              <w:spacing w:line="276" w:lineRule="auto"/>
-              <w:ind w:right="-164"/>
-              <w:outlineLvl w:val="1"/>
-              <w:rPr>
-                <w:rFonts w:asciiTheme="majorHAnsi" w:eastAsia="Times New Roman" w:hAnsiTheme="majorHAnsi" w:cs="Times New Roman"/>
-                <w:b/>
-                <w:color w:val="000000"/>
-              </w:rPr>
-            </w:pPr>
-            <w:r>
-              <w:rPr>
-                <w:rFonts w:asciiTheme="majorHAnsi" w:eastAsia="Times New Roman" w:hAnsiTheme="majorHAnsi" w:cs="Times New Roman"/>
-                <w:b/>
-                <w:color w:val="000000"/>
-              </w:rPr>
-              <w:t>Data Mining</w:t>
+              <w:t xml:space="preserve"> APIs</w:t>
             </w:r>
           </w:p>
           <w:p>
@@ -2338,7 +2649,23 @@
                 <w:rFonts w:asciiTheme="majorHAnsi" w:eastAsia="Times New Roman" w:hAnsiTheme="majorHAnsi" w:cs="Times New Roman"/>
                 <w:color w:val="000000"/>
               </w:rPr>
-              <w:t>Document searching using TF-IDF</w:t>
+              <w:t xml:space="preserve">Property locator using </w:t>
+            </w:r>
+            <w:proofErr w:type="spellStart"/>
+            <w:r>
+              <w:rPr>
+                <w:rFonts w:asciiTheme="majorHAnsi" w:eastAsia="Times New Roman" w:hAnsiTheme="majorHAnsi" w:cs="Times New Roman"/>
+                <w:color w:val="000000"/>
+              </w:rPr>
+              <w:t>Zillow</w:t>
+            </w:r>
+            <w:proofErr w:type="spellEnd"/>
+            <w:r>
+              <w:rPr>
+                <w:rFonts w:asciiTheme="majorHAnsi" w:eastAsia="Times New Roman" w:hAnsiTheme="majorHAnsi" w:cs="Times New Roman"/>
+                <w:color w:val="000000"/>
+              </w:rPr>
+              <w:t xml:space="preserve"> and Google Maps APIs</w:t>
             </w:r>
           </w:p>
           <w:p>
@@ -2361,17 +2688,8 @@
                 <w:rFonts w:asciiTheme="majorHAnsi" w:eastAsia="Times New Roman" w:hAnsiTheme="majorHAnsi" w:cs="Times New Roman"/>
                 <w:color w:val="000000"/>
               </w:rPr>
-              <w:t xml:space="preserve">Record Linkage challenge for Home Depot on </w:t>
-            </w:r>
-            <w:proofErr w:type="spellStart"/>
-            <w:r>
-              <w:rPr>
-                <w:rFonts w:asciiTheme="majorHAnsi" w:eastAsia="Times New Roman" w:hAnsiTheme="majorHAnsi" w:cs="Times New Roman"/>
-                <w:color w:val="000000"/>
-              </w:rPr>
-              <w:t>Kaggle</w:t>
-            </w:r>
-            <w:proofErr w:type="spellEnd"/>
+              <w:t>Shopping cart using eBay APIs</w:t>
+            </w:r>
           </w:p>
           <w:p>
             <w:pPr>
@@ -2393,43 +2711,7 @@
                 <w:rFonts w:asciiTheme="majorHAnsi" w:eastAsia="Times New Roman" w:hAnsiTheme="majorHAnsi" w:cs="Times New Roman"/>
                 <w:color w:val="000000"/>
               </w:rPr>
-              <w:t xml:space="preserve">Parallelism using </w:t>
-            </w:r>
-            <w:proofErr w:type="spellStart"/>
-            <w:r>
-              <w:rPr>
-                <w:rFonts w:asciiTheme="majorHAnsi" w:eastAsia="Times New Roman" w:hAnsiTheme="majorHAnsi" w:cs="Times New Roman"/>
-                <w:color w:val="000000"/>
-              </w:rPr>
-              <w:t>Hadoop</w:t>
-            </w:r>
-            <w:proofErr w:type="spellEnd"/>
-            <w:r>
-              <w:rPr>
-                <w:rFonts w:asciiTheme="majorHAnsi" w:eastAsia="Times New Roman" w:hAnsiTheme="majorHAnsi" w:cs="Times New Roman"/>
-                <w:color w:val="000000"/>
-              </w:rPr>
-              <w:t xml:space="preserve"> </w:t>
-            </w:r>
-          </w:p>
-          <w:p>
-            <w:pPr>
-              <w:spacing w:line="276" w:lineRule="auto"/>
-              <w:ind w:right="-164"/>
-              <w:outlineLvl w:val="1"/>
-              <w:rPr>
-                <w:rFonts w:asciiTheme="majorHAnsi" w:eastAsia="Times New Roman" w:hAnsiTheme="majorHAnsi" w:cs="Times New Roman"/>
-                <w:b/>
-                <w:color w:val="000000"/>
-              </w:rPr>
-            </w:pPr>
-            <w:r>
-              <w:rPr>
-                <w:rFonts w:asciiTheme="majorHAnsi" w:eastAsia="Times New Roman" w:hAnsiTheme="majorHAnsi" w:cs="Times New Roman"/>
-                <w:b/>
-                <w:color w:val="000000"/>
-              </w:rPr>
-              <w:t>Artificial Intelligence</w:t>
+              <w:t>Message board</w:t>
             </w:r>
           </w:p>
           <w:p>
@@ -2452,7 +2734,47 @@
                 <w:rFonts w:asciiTheme="majorHAnsi" w:eastAsia="Times New Roman" w:hAnsiTheme="majorHAnsi" w:cs="Times New Roman"/>
                 <w:color w:val="000000"/>
               </w:rPr>
-              <w:t>Decision Trees/Forests</w:t>
+              <w:t xml:space="preserve">File backup using </w:t>
+            </w:r>
+            <w:proofErr w:type="spellStart"/>
+            <w:r>
+              <w:rPr>
+                <w:rFonts w:asciiTheme="majorHAnsi" w:eastAsia="Times New Roman" w:hAnsiTheme="majorHAnsi" w:cs="Times New Roman"/>
+                <w:color w:val="000000"/>
+              </w:rPr>
+              <w:t>Dropbox</w:t>
+            </w:r>
+            <w:proofErr w:type="spellEnd"/>
+            <w:r>
+              <w:rPr>
+                <w:rFonts w:asciiTheme="majorHAnsi" w:eastAsia="Times New Roman" w:hAnsiTheme="majorHAnsi" w:cs="Times New Roman"/>
+                <w:color w:val="000000"/>
+              </w:rPr>
+              <w:t xml:space="preserve"> APIs</w:t>
+            </w:r>
+          </w:p>
+          <w:p>
+            <w:pPr>
+              <w:spacing w:line="276" w:lineRule="auto"/>
+              <w:ind w:right="-164"/>
+              <w:outlineLvl w:val="1"/>
+              <w:rPr>
+                <w:rFonts w:ascii="Verdana" w:eastAsia="Times New Roman" w:hAnsi="Verdana" w:cs="Times New Roman"/>
+                <w:b/>
+                <w:color w:val="000000"/>
+                <w:sz w:val="28"/>
+                <w:szCs w:val="28"/>
+              </w:rPr>
+            </w:pPr>
+            <w:r>
+              <w:rPr>
+                <w:rFonts w:ascii="Verdana" w:eastAsia="Times New Roman" w:hAnsi="Verdana" w:cs="Times New Roman"/>
+                <w:b/>
+                <w:color w:val="000000"/>
+                <w:sz w:val="28"/>
+                <w:szCs w:val="28"/>
+              </w:rPr>
+              <w:t>Independent Projects</w:t>
             </w:r>
           </w:p>
           <w:p>
@@ -2470,44 +2792,22 @@
                 <w:color w:val="000000"/>
               </w:rPr>
             </w:pPr>
-            <w:proofErr w:type="spellStart"/>
             <w:r>
               <w:rPr>
                 <w:rFonts w:asciiTheme="majorHAnsi" w:eastAsia="Times New Roman" w:hAnsiTheme="majorHAnsi" w:cs="Times New Roman"/>
                 <w:color w:val="000000"/>
               </w:rPr>
-              <w:t>Bayes</w:t>
-            </w:r>
-            <w:proofErr w:type="spellEnd"/>
-            <w:r>
-              <w:rPr>
-                <w:rFonts w:asciiTheme="majorHAnsi" w:eastAsia="Times New Roman" w:hAnsiTheme="majorHAnsi" w:cs="Times New Roman"/>
-                <w:color w:val="000000"/>
-              </w:rPr>
-              <w:t xml:space="preserve"> Classifiers</w:t>
-            </w:r>
-          </w:p>
-          <w:p>
-            <w:pPr>
-              <w:pStyle w:val="ListParagraph"/>
-              <w:numPr>
-                <w:ilvl w:val="0"/>
-                <w:numId w:val="7"/>
-              </w:numPr>
-              <w:ind w:right="-164"/>
-              <w:outlineLvl w:val="1"/>
-              <w:rPr>
-                <w:rFonts w:asciiTheme="majorHAnsi" w:eastAsia="Times New Roman" w:hAnsiTheme="majorHAnsi" w:cs="Times New Roman"/>
-                <w:color w:val="000000"/>
-              </w:rPr>
-            </w:pPr>
-            <w:r>
-              <w:rPr>
-                <w:rFonts w:asciiTheme="majorHAnsi" w:eastAsia="Times New Roman" w:hAnsiTheme="majorHAnsi" w:cs="Times New Roman"/>
-                <w:color w:val="000000"/>
-              </w:rPr>
-              <w:t>Gaussians/Histograms/Mixtures</w:t>
-            </w:r>
+              <w:t xml:space="preserve">Ridesharing app </w:t>
+            </w:r>
+            <w:hyperlink r:id="rId8" w:history="1">
+              <w:r>
+                <w:rPr>
+                  <w:rStyle w:val="Hyperlink"/>
+                  <w:rFonts w:asciiTheme="majorHAnsi" w:eastAsia="Times New Roman" w:hAnsiTheme="majorHAnsi" w:cs="Times New Roman"/>
+                </w:rPr>
+                <w:t>http://uta-hitch-a-ride.appspot.com/</w:t>
+              </w:r>
+            </w:hyperlink>
           </w:p>
         </w:tc>
       </w:tr>
@@ -4524,181 +4824,6 @@
 </w:styles>
 </file>
 
-<file path=word/charts/chart1.xml><?xml version="1.0" encoding="utf-8"?>
-<c:chartSpace xmlns:c="http://schemas.openxmlformats.org/drawingml/2006/chart" xmlns:a="http://schemas.openxmlformats.org/drawingml/2006/main" xmlns:r="http://schemas.openxmlformats.org/officeDocument/2006/relationships">
-  <c:date1904 val="1"/>
-  <c:lang val="en-US"/>
-  <c:chart>
-    <c:title>
-      <c:tx>
-        <c:rich>
-          <a:bodyPr/>
-          <a:lstStyle/>
-          <a:p>
-            <a:pPr>
-              <a:defRPr/>
-            </a:pPr>
-            <a:r>
-              <a:rPr lang="en-US" sz="1200">
-                <a:latin typeface="Verdana" pitchFamily="34" charset="0"/>
-                <a:ea typeface="Verdana" pitchFamily="34" charset="0"/>
-                <a:cs typeface="Verdana" pitchFamily="34" charset="0"/>
-              </a:rPr>
-              <a:t>Programming</a:t>
-            </a:r>
-          </a:p>
-        </c:rich>
-      </c:tx>
-      <c:layout>
-        <c:manualLayout>
-          <c:xMode val="edge"/>
-          <c:yMode val="edge"/>
-          <c:x val="0.17853107344632788"/>
-          <c:y val="4.2232277526395252E-2"/>
-        </c:manualLayout>
-      </c:layout>
-    </c:title>
-    <c:plotArea>
-      <c:layout/>
-      <c:pieChart>
-        <c:varyColors val="1"/>
-        <c:ser>
-          <c:idx val="0"/>
-          <c:order val="0"/>
-          <c:tx>
-            <c:strRef>
-              <c:f>Sheet1!$B$1</c:f>
-              <c:strCache>
-                <c:ptCount val="1"/>
-                <c:pt idx="0">
-                  <c:v>Series 1</c:v>
-                </c:pt>
-              </c:strCache>
-            </c:strRef>
-          </c:tx>
-          <c:dLbls>
-            <c:dLbl>
-              <c:idx val="1"/>
-              <c:layout>
-                <c:manualLayout>
-                  <c:x val="-1.2423192555476019E-2"/>
-                  <c:y val="-0.22064583556014808"/>
-                </c:manualLayout>
-              </c:layout>
-              <c:showCatName val="1"/>
-            </c:dLbl>
-            <c:showCatName val="1"/>
-            <c:showLeaderLines val="1"/>
-          </c:dLbls>
-          <c:cat>
-            <c:strRef>
-              <c:f>Sheet1!$A$2:$A$6</c:f>
-              <c:strCache>
-                <c:ptCount val="5"/>
-                <c:pt idx="0">
-                  <c:v>Python</c:v>
-                </c:pt>
-                <c:pt idx="1">
-                  <c:v>JS</c:v>
-                </c:pt>
-                <c:pt idx="2">
-                  <c:v>Java</c:v>
-                </c:pt>
-                <c:pt idx="3">
-                  <c:v>C/C++</c:v>
-                </c:pt>
-                <c:pt idx="4">
-                  <c:v>Ruby</c:v>
-                </c:pt>
-              </c:strCache>
-            </c:strRef>
-          </c:cat>
-          <c:val>
-            <c:numRef>
-              <c:f>Sheet1!$B$2:$B$6</c:f>
-              <c:numCache>
-                <c:formatCode>General</c:formatCode>
-                <c:ptCount val="5"/>
-                <c:pt idx="0">
-                  <c:v>52</c:v>
-                </c:pt>
-                <c:pt idx="1">
-                  <c:v>52</c:v>
-                </c:pt>
-                <c:pt idx="2">
-                  <c:v>28</c:v>
-                </c:pt>
-                <c:pt idx="3">
-                  <c:v>12</c:v>
-                </c:pt>
-                <c:pt idx="4">
-                  <c:v>15</c:v>
-                </c:pt>
-              </c:numCache>
-            </c:numRef>
-          </c:val>
-        </c:ser>
-        <c:ser>
-          <c:idx val="1"/>
-          <c:order val="1"/>
-          <c:tx>
-            <c:strRef>
-              <c:f>Sheet1!$C$1</c:f>
-              <c:strCache>
-                <c:ptCount val="1"/>
-                <c:pt idx="0">
-                  <c:v>Column1</c:v>
-                </c:pt>
-              </c:strCache>
-            </c:strRef>
-          </c:tx>
-          <c:cat>
-            <c:strRef>
-              <c:f>Sheet1!$A$2:$A$6</c:f>
-              <c:strCache>
-                <c:ptCount val="5"/>
-                <c:pt idx="0">
-                  <c:v>Python</c:v>
-                </c:pt>
-                <c:pt idx="1">
-                  <c:v>JS</c:v>
-                </c:pt>
-                <c:pt idx="2">
-                  <c:v>Java</c:v>
-                </c:pt>
-                <c:pt idx="3">
-                  <c:v>C/C++</c:v>
-                </c:pt>
-                <c:pt idx="4">
-                  <c:v>Ruby</c:v>
-                </c:pt>
-              </c:strCache>
-            </c:strRef>
-          </c:cat>
-          <c:val>
-            <c:numRef>
-              <c:f>Sheet1!$C$2:$C$6</c:f>
-              <c:numCache>
-                <c:formatCode>General</c:formatCode>
-                <c:ptCount val="5"/>
-              </c:numCache>
-            </c:numRef>
-          </c:val>
-        </c:ser>
-        <c:firstSliceAng val="0"/>
-      </c:pieChart>
-    </c:plotArea>
-    <c:plotVisOnly val="1"/>
-  </c:chart>
-  <c:spPr>
-    <a:ln>
-      <a:noFill/>
-    </a:ln>
-  </c:spPr>
-  <c:externalData r:id="rId1"/>
-</c:chartSpace>
-</file>
-
 <file path=word/theme/theme1.xml><?xml version="1.0" encoding="utf-8"?>
 <a:theme xmlns:a="http://schemas.openxmlformats.org/drawingml/2006/main" name="Office Theme">
   <a:themeElements>
@@ -4989,7 +5114,7 @@
 </file>
 
 <file path=customXml/itemProps1.xml><?xml version="1.0" encoding="utf-8"?>
-<ds:datastoreItem xmlns:ds="http://schemas.openxmlformats.org/officeDocument/2006/customXml" ds:itemID="{8E5B76C9-5B46-43A5-B447-5F09D129B578}">
+<ds:datastoreItem xmlns:ds="http://schemas.openxmlformats.org/officeDocument/2006/customXml" ds:itemID="{CF4128BB-4026-40AC-BA81-4BAFA63487D9}">
   <ds:schemaRefs>
     <ds:schemaRef ds:uri="http://schemas.openxmlformats.org/officeDocument/2006/bibliography"/>
   </ds:schemaRefs>

</xml_diff>

<commit_message>
bringing back the pie chart
</commit_message>
<xml_diff>
--- a/Siddhant Gawsane.docx
+++ b/Siddhant Gawsane.docx
@@ -110,12 +110,7 @@
             <w:pPr>
               <w:jc w:val="center"/>
               <w:rPr>
-                <w:rFonts w:asciiTheme="majorHAnsi" w:hAnsiTheme="majorHAnsi"/>
-                <w:b/>
                 <w:noProof/>
-                <w:color w:val="000000" w:themeColor="text1"/>
-                <w:sz w:val="24"/>
-                <w:szCs w:val="24"/>
               </w:rPr>
             </w:pPr>
             <w:r>
@@ -127,160 +122,20 @@
                 <w:sz w:val="24"/>
                 <w:szCs w:val="24"/>
               </w:rPr>
-              <w:t>Languages</w:t>
-            </w:r>
-          </w:p>
-          <w:p>
-            <w:pPr>
-              <w:ind w:firstLine="432"/>
-              <w:rPr>
-                <w:rFonts w:asciiTheme="majorHAnsi" w:hAnsiTheme="majorHAnsi"/>
-                <w:i/>
-                <w:noProof/>
-                <w:color w:val="000000" w:themeColor="text1"/>
-                <w:sz w:val="24"/>
-                <w:szCs w:val="24"/>
-              </w:rPr>
-            </w:pPr>
-            <w:r>
-              <w:rPr>
-                <w:rFonts w:asciiTheme="majorHAnsi" w:hAnsiTheme="majorHAnsi"/>
-                <w:i/>
-                <w:noProof/>
-                <w:color w:val="000000" w:themeColor="text1"/>
-                <w:sz w:val="24"/>
-                <w:szCs w:val="24"/>
-              </w:rPr>
-              <w:t>Python</w:t>
-            </w:r>
-          </w:p>
-          <w:p>
-            <w:pPr>
-              <w:ind w:firstLine="432"/>
-              <w:rPr>
-                <w:rFonts w:asciiTheme="majorHAnsi" w:hAnsiTheme="majorHAnsi"/>
-                <w:i/>
-                <w:noProof/>
-                <w:color w:val="000000" w:themeColor="text1"/>
-                <w:sz w:val="24"/>
-                <w:szCs w:val="24"/>
-              </w:rPr>
-            </w:pPr>
-            <w:r>
-              <w:rPr>
-                <w:rFonts w:asciiTheme="majorHAnsi" w:hAnsiTheme="majorHAnsi"/>
-                <w:i/>
-                <w:noProof/>
-                <w:color w:val="000000" w:themeColor="text1"/>
-                <w:sz w:val="24"/>
-                <w:szCs w:val="24"/>
-              </w:rPr>
-              <w:t>JavaScript</w:t>
-            </w:r>
-          </w:p>
-          <w:p>
-            <w:pPr>
-              <w:ind w:firstLine="432"/>
-              <w:rPr>
-                <w:rFonts w:asciiTheme="majorHAnsi" w:hAnsiTheme="majorHAnsi"/>
-                <w:i/>
-                <w:noProof/>
-                <w:color w:val="000000" w:themeColor="text1"/>
-                <w:sz w:val="24"/>
-                <w:szCs w:val="24"/>
-              </w:rPr>
-            </w:pPr>
-            <w:r>
-              <w:rPr>
-                <w:rFonts w:asciiTheme="majorHAnsi" w:hAnsiTheme="majorHAnsi"/>
-                <w:i/>
-                <w:noProof/>
-                <w:color w:val="000000" w:themeColor="text1"/>
-                <w:sz w:val="24"/>
-                <w:szCs w:val="24"/>
-              </w:rPr>
-              <w:t>R</w:t>
-            </w:r>
-          </w:p>
-          <w:p>
-            <w:pPr>
-              <w:ind w:firstLine="432"/>
-              <w:rPr>
-                <w:rFonts w:asciiTheme="majorHAnsi" w:hAnsiTheme="majorHAnsi"/>
-                <w:i/>
-                <w:noProof/>
-                <w:color w:val="000000" w:themeColor="text1"/>
-                <w:sz w:val="24"/>
-                <w:szCs w:val="24"/>
-              </w:rPr>
-            </w:pPr>
-            <w:r>
-              <w:rPr>
-                <w:rFonts w:asciiTheme="majorHAnsi" w:hAnsiTheme="majorHAnsi"/>
-                <w:i/>
-                <w:noProof/>
-                <w:color w:val="000000" w:themeColor="text1"/>
-                <w:sz w:val="24"/>
-                <w:szCs w:val="24"/>
-              </w:rPr>
-              <w:t>Java</w:t>
-            </w:r>
-          </w:p>
-          <w:p>
-            <w:pPr>
-              <w:ind w:firstLine="432"/>
-              <w:rPr>
-                <w:rFonts w:asciiTheme="majorHAnsi" w:hAnsiTheme="majorHAnsi"/>
-                <w:i/>
-                <w:noProof/>
-                <w:color w:val="000000" w:themeColor="text1"/>
-                <w:sz w:val="24"/>
-                <w:szCs w:val="24"/>
-              </w:rPr>
-            </w:pPr>
-            <w:r>
-              <w:rPr>
-                <w:rFonts w:asciiTheme="majorHAnsi" w:hAnsiTheme="majorHAnsi"/>
-                <w:i/>
-                <w:noProof/>
-                <w:color w:val="000000" w:themeColor="text1"/>
-                <w:sz w:val="24"/>
-                <w:szCs w:val="24"/>
-              </w:rPr>
-              <w:t>C/C++</w:t>
-            </w:r>
-          </w:p>
-          <w:p>
-            <w:pPr>
-              <w:ind w:firstLine="432"/>
-              <w:rPr>
-                <w:rFonts w:asciiTheme="majorHAnsi" w:hAnsiTheme="majorHAnsi"/>
-                <w:i/>
-                <w:noProof/>
-                <w:color w:val="000000" w:themeColor="text1"/>
-                <w:sz w:val="24"/>
-                <w:szCs w:val="24"/>
-              </w:rPr>
-            </w:pPr>
-            <w:r>
-              <w:rPr>
-                <w:rFonts w:asciiTheme="majorHAnsi" w:hAnsiTheme="majorHAnsi"/>
-                <w:i/>
-                <w:noProof/>
-                <w:color w:val="000000" w:themeColor="text1"/>
-                <w:sz w:val="24"/>
-                <w:szCs w:val="24"/>
-              </w:rPr>
-              <w:t>Ruby</w:t>
-            </w:r>
-          </w:p>
-          <w:p>
-            <w:pPr>
-              <w:jc w:val="center"/>
-              <w:rPr>
-                <w:noProof/>
-              </w:rPr>
-            </w:pPr>
+              <w:drawing>
+                <wp:inline distT="0" distB="0" distL="0" distR="0">
+                  <wp:extent cx="2247900" cy="2105025"/>
+                  <wp:effectExtent l="0" t="0" r="0" b="0"/>
+                  <wp:docPr id="1" name="Chart 1"/>
+                  <wp:cNvGraphicFramePr/>
+                  <a:graphic xmlns:a="http://schemas.openxmlformats.org/drawingml/2006/main">
+                    <a:graphicData uri="http://schemas.openxmlformats.org/drawingml/2006/chart">
+                      <c:chart xmlns:c="http://schemas.openxmlformats.org/drawingml/2006/chart" xmlns:r="http://schemas.openxmlformats.org/officeDocument/2006/relationships" r:id="rId6"/>
+                    </a:graphicData>
+                  </a:graphic>
+                </wp:inline>
+              </w:drawing>
+            </w:r>
           </w:p>
           <w:p>
             <w:pPr>
@@ -948,16 +803,6 @@
               </w:rPr>
               <w:t>Classic Rock &amp; Blues</w:t>
             </w:r>
-          </w:p>
-          <w:p>
-            <w:pPr>
-              <w:pStyle w:val="templeft"/>
-              <w:spacing w:line="276" w:lineRule="auto"/>
-              <w:ind w:right="-173" w:firstLine="432"/>
-              <w:rPr>
-                <w:color w:val="000000" w:themeColor="text1"/>
-              </w:rPr>
-            </w:pPr>
           </w:p>
           <w:p>
             <w:pPr>
@@ -1022,7 +867,7 @@
               </w:rPr>
               <w:t xml:space="preserve">: </w:t>
             </w:r>
-            <w:hyperlink r:id="rId6" w:history="1">
+            <w:hyperlink r:id="rId7" w:history="1">
               <w:r>
                 <w:rPr>
                   <w:rStyle w:val="Hyperlink"/>
@@ -1063,9 +908,11 @@
               <w:outlineLvl w:val="2"/>
               <w:rPr>
                 <w:i/>
+                <w:sz w:val="20"/>
+                <w:szCs w:val="20"/>
               </w:rPr>
             </w:pPr>
-            <w:hyperlink r:id="rId7" w:history="1">
+            <w:hyperlink r:id="rId8" w:history="1">
               <w:r>
                 <w:rPr>
                   <w:rStyle w:val="Hyperlink"/>
@@ -1074,17 +921,6 @@
                 <w:t>https://www.linkedin.com/in/siddhant-gawsane-3a824445</w:t>
               </w:r>
             </w:hyperlink>
-          </w:p>
-          <w:p>
-            <w:pPr>
-              <w:ind w:right="-173"/>
-              <w:outlineLvl w:val="2"/>
-              <w:rPr>
-                <w:i/>
-                <w:sz w:val="20"/>
-                <w:szCs w:val="20"/>
-              </w:rPr>
-            </w:pPr>
           </w:p>
         </w:tc>
         <w:tc>
@@ -2802,7 +2638,7 @@
               </w:rPr>
               <w:t xml:space="preserve">Ridesharing app </w:t>
             </w:r>
-            <w:hyperlink r:id="rId8" w:history="1">
+            <w:hyperlink r:id="rId9" w:history="1">
               <w:r>
                 <w:rPr>
                   <w:rStyle w:val="Hyperlink"/>
@@ -4827,6 +4663,181 @@
 </w:styles>
 </file>
 
+<file path=word/charts/chart1.xml><?xml version="1.0" encoding="utf-8"?>
+<c:chartSpace xmlns:c="http://schemas.openxmlformats.org/drawingml/2006/chart" xmlns:a="http://schemas.openxmlformats.org/drawingml/2006/main" xmlns:r="http://schemas.openxmlformats.org/officeDocument/2006/relationships">
+  <c:date1904 val="1"/>
+  <c:lang val="en-US"/>
+  <c:chart>
+    <c:title>
+      <c:tx>
+        <c:rich>
+          <a:bodyPr/>
+          <a:lstStyle/>
+          <a:p>
+            <a:pPr>
+              <a:defRPr/>
+            </a:pPr>
+            <a:r>
+              <a:rPr lang="en-US" sz="1200">
+                <a:latin typeface="Verdana" pitchFamily="34" charset="0"/>
+                <a:ea typeface="Verdana" pitchFamily="34" charset="0"/>
+                <a:cs typeface="Verdana" pitchFamily="34" charset="0"/>
+              </a:rPr>
+              <a:t>Programming</a:t>
+            </a:r>
+          </a:p>
+        </c:rich>
+      </c:tx>
+      <c:layout>
+        <c:manualLayout>
+          <c:xMode val="edge"/>
+          <c:yMode val="edge"/>
+          <c:x val="0.17853107344632813"/>
+          <c:y val="4.223227752639535E-2"/>
+        </c:manualLayout>
+      </c:layout>
+    </c:title>
+    <c:plotArea>
+      <c:layout/>
+      <c:pieChart>
+        <c:varyColors val="1"/>
+        <c:ser>
+          <c:idx val="0"/>
+          <c:order val="0"/>
+          <c:tx>
+            <c:strRef>
+              <c:f>Sheet1!$B$1</c:f>
+              <c:strCache>
+                <c:ptCount val="1"/>
+                <c:pt idx="0">
+                  <c:v>Series 1</c:v>
+                </c:pt>
+              </c:strCache>
+            </c:strRef>
+          </c:tx>
+          <c:dLbls>
+            <c:dLbl>
+              <c:idx val="1"/>
+              <c:layout>
+                <c:manualLayout>
+                  <c:x val="-1.2423192555476019E-2"/>
+                  <c:y val="-0.22064583556014833"/>
+                </c:manualLayout>
+              </c:layout>
+              <c:showCatName val="1"/>
+            </c:dLbl>
+            <c:showCatName val="1"/>
+            <c:showLeaderLines val="1"/>
+          </c:dLbls>
+          <c:cat>
+            <c:strRef>
+              <c:f>Sheet1!$A$2:$A$6</c:f>
+              <c:strCache>
+                <c:ptCount val="5"/>
+                <c:pt idx="0">
+                  <c:v>Python</c:v>
+                </c:pt>
+                <c:pt idx="1">
+                  <c:v>JS</c:v>
+                </c:pt>
+                <c:pt idx="2">
+                  <c:v>Java</c:v>
+                </c:pt>
+                <c:pt idx="3">
+                  <c:v>C/C++</c:v>
+                </c:pt>
+                <c:pt idx="4">
+                  <c:v>Ruby</c:v>
+                </c:pt>
+              </c:strCache>
+            </c:strRef>
+          </c:cat>
+          <c:val>
+            <c:numRef>
+              <c:f>Sheet1!$B$2:$B$6</c:f>
+              <c:numCache>
+                <c:formatCode>General</c:formatCode>
+                <c:ptCount val="5"/>
+                <c:pt idx="0">
+                  <c:v>52</c:v>
+                </c:pt>
+                <c:pt idx="1">
+                  <c:v>52</c:v>
+                </c:pt>
+                <c:pt idx="2">
+                  <c:v>28</c:v>
+                </c:pt>
+                <c:pt idx="3">
+                  <c:v>12</c:v>
+                </c:pt>
+                <c:pt idx="4">
+                  <c:v>15</c:v>
+                </c:pt>
+              </c:numCache>
+            </c:numRef>
+          </c:val>
+        </c:ser>
+        <c:ser>
+          <c:idx val="1"/>
+          <c:order val="1"/>
+          <c:tx>
+            <c:strRef>
+              <c:f>Sheet1!$C$1</c:f>
+              <c:strCache>
+                <c:ptCount val="1"/>
+                <c:pt idx="0">
+                  <c:v>Column1</c:v>
+                </c:pt>
+              </c:strCache>
+            </c:strRef>
+          </c:tx>
+          <c:cat>
+            <c:strRef>
+              <c:f>Sheet1!$A$2:$A$6</c:f>
+              <c:strCache>
+                <c:ptCount val="5"/>
+                <c:pt idx="0">
+                  <c:v>Python</c:v>
+                </c:pt>
+                <c:pt idx="1">
+                  <c:v>JS</c:v>
+                </c:pt>
+                <c:pt idx="2">
+                  <c:v>Java</c:v>
+                </c:pt>
+                <c:pt idx="3">
+                  <c:v>C/C++</c:v>
+                </c:pt>
+                <c:pt idx="4">
+                  <c:v>Ruby</c:v>
+                </c:pt>
+              </c:strCache>
+            </c:strRef>
+          </c:cat>
+          <c:val>
+            <c:numRef>
+              <c:f>Sheet1!$C$2:$C$6</c:f>
+              <c:numCache>
+                <c:formatCode>General</c:formatCode>
+                <c:ptCount val="5"/>
+              </c:numCache>
+            </c:numRef>
+          </c:val>
+        </c:ser>
+        <c:firstSliceAng val="0"/>
+      </c:pieChart>
+    </c:plotArea>
+    <c:plotVisOnly val="1"/>
+  </c:chart>
+  <c:spPr>
+    <a:ln>
+      <a:noFill/>
+    </a:ln>
+  </c:spPr>
+  <c:externalData r:id="rId1"/>
+</c:chartSpace>
+</file>
+
 <file path=word/theme/theme1.xml><?xml version="1.0" encoding="utf-8"?>
 <a:theme xmlns:a="http://schemas.openxmlformats.org/drawingml/2006/main" name="Office Theme">
   <a:themeElements>
@@ -5117,7 +5128,7 @@
 </file>
 
 <file path=customXml/itemProps1.xml><?xml version="1.0" encoding="utf-8"?>
-<ds:datastoreItem xmlns:ds="http://schemas.openxmlformats.org/officeDocument/2006/customXml" ds:itemID="{2ED9F7FE-346F-4EB5-B3DA-68FD5CE21226}">
+<ds:datastoreItem xmlns:ds="http://schemas.openxmlformats.org/officeDocument/2006/customXml" ds:itemID="{76D85D1D-1E9E-42AC-874B-C697589904C1}">
   <ds:schemaRefs>
     <ds:schemaRef ds:uri="http://schemas.openxmlformats.org/officeDocument/2006/bibliography"/>
   </ds:schemaRefs>

</xml_diff>

<commit_message>
edited linked in url
</commit_message>
<xml_diff>
--- a/Siddhant Gawsane.docx
+++ b/Siddhant Gawsane.docx
@@ -1026,8 +1026,18 @@
                   <w:rFonts w:ascii="Calibri" w:eastAsia="Times New Roman" w:hAnsi="Calibri" w:cs="Times New Roman"/>
                   <w:i/>
                 </w:rPr>
-                <w:t>https://github.com/siddhantgawsane</w:t>
+                <w:t>github.com/</w:t>
               </w:r>
+              <w:proofErr w:type="spellStart"/>
+              <w:r>
+                <w:rPr>
+                  <w:rStyle w:val="Hyperlink"/>
+                  <w:rFonts w:ascii="Calibri" w:eastAsia="Times New Roman" w:hAnsi="Calibri" w:cs="Times New Roman"/>
+                  <w:i/>
+                </w:rPr>
+                <w:t>siddhantgawsane</w:t>
+              </w:r>
+              <w:proofErr w:type="spellEnd"/>
             </w:hyperlink>
           </w:p>
           <w:p>
@@ -1068,20 +1078,46 @@
                   <w:rStyle w:val="Hyperlink"/>
                   <w:i/>
                 </w:rPr>
-                <w:t>https://www.linkedin.com/in/siddhant-gawsane-3a824445</w:t>
+                <w:t>linkedin.com/in/</w:t>
               </w:r>
+              <w:proofErr w:type="spellStart"/>
+              <w:r>
+                <w:rPr>
+                  <w:rStyle w:val="Hyperlink"/>
+                  <w:i/>
+                </w:rPr>
+                <w:t>si</w:t>
+              </w:r>
+              <w:r>
+                <w:rPr>
+                  <w:rStyle w:val="Hyperlink"/>
+                  <w:i/>
+                </w:rPr>
+                <w:t>d</w:t>
+              </w:r>
+              <w:r>
+                <w:rPr>
+                  <w:rStyle w:val="Hyperlink"/>
+                  <w:i/>
+                </w:rPr>
+                <w:t>dha</w:t>
+              </w:r>
+              <w:r>
+                <w:rPr>
+                  <w:rStyle w:val="Hyperlink"/>
+                  <w:i/>
+                </w:rPr>
+                <w:t>n</w:t>
+              </w:r>
+              <w:r>
+                <w:rPr>
+                  <w:rStyle w:val="Hyperlink"/>
+                  <w:i/>
+                </w:rPr>
+                <w:t>tgawsane</w:t>
+              </w:r>
+              <w:proofErr w:type="spellEnd"/>
             </w:hyperlink>
-          </w:p>
-          <w:p>
-            <w:pPr>
-              <w:ind w:right="-173"/>
-              <w:outlineLvl w:val="2"/>
-              <w:rPr>
-                <w:i/>
-                <w:sz w:val="20"/>
-                <w:szCs w:val="20"/>
-              </w:rPr>
-            </w:pPr>
           </w:p>
         </w:tc>
         <w:tc>
@@ -4821,6 +4857,18 @@
       <w:u w:val="single"/>
     </w:rPr>
   </w:style>
+  <w:style w:type="character" w:styleId="FollowedHyperlink">
+    <w:name w:val="FollowedHyperlink"/>
+    <w:basedOn w:val="DefaultParagraphFont"/>
+    <w:uiPriority w:val="99"/>
+    <w:semiHidden/>
+    <w:unhideWhenUsed/>
+    <w:rsid w:val="00E974FB"/>
+    <w:rPr>
+      <w:color w:val="800080" w:themeColor="followedHyperlink"/>
+      <w:u w:val="single"/>
+    </w:rPr>
+  </w:style>
 </w:styles>
 </file>
 
@@ -5114,7 +5162,7 @@
 </file>
 
 <file path=customXml/itemProps1.xml><?xml version="1.0" encoding="utf-8"?>
-<ds:datastoreItem xmlns:ds="http://schemas.openxmlformats.org/officeDocument/2006/customXml" ds:itemID="{CF4128BB-4026-40AC-BA81-4BAFA63487D9}">
+<ds:datastoreItem xmlns:ds="http://schemas.openxmlformats.org/officeDocument/2006/customXml" ds:itemID="{527AD3AA-A305-4BD5-9AEF-1085387C2179}">
   <ds:schemaRefs>
     <ds:schemaRef ds:uri="http://schemas.openxmlformats.org/officeDocument/2006/bibliography"/>
   </ds:schemaRefs>

</xml_diff>